<commit_message>
Dodatna vsebina dokumenta ter naslovnica
</commit_message>
<xml_diff>
--- a/Virtualni popotnik - ideja.docx
+++ b/Virtualni popotnik - ideja.docx
@@ -7,14 +7,245 @@
         <w:pStyle w:val="Title"/>
       </w:pPr>
       <w:r>
+        <w:rPr>
+          <w:noProof/>
+          <w:lang w:eastAsia="sl-SI"/>
+        </w:rPr>
+        <w:drawing>
+          <wp:anchor distT="0" distB="0" distL="114300" distR="114300" simplePos="0" relativeHeight="251658240" behindDoc="1" locked="0" layoutInCell="1" allowOverlap="1" wp14:anchorId="0EE14CF0" wp14:editId="74515A4B">
+            <wp:simplePos x="0" y="0"/>
+            <wp:positionH relativeFrom="page">
+              <wp:posOffset>-113220</wp:posOffset>
+            </wp:positionH>
+            <wp:positionV relativeFrom="paragraph">
+              <wp:posOffset>-899795</wp:posOffset>
+            </wp:positionV>
+            <wp:extent cx="7739635" cy="10675917"/>
+            <wp:effectExtent l="0" t="0" r="0" b="0"/>
+            <wp:wrapNone/>
+            <wp:docPr id="1" name="Picture 1" descr="C:\Users\Jerry\Desktop\virtualni popotnik.jpg"/>
+            <wp:cNvGraphicFramePr>
+              <a:graphicFrameLocks xmlns:a="http://schemas.openxmlformats.org/drawingml/2006/main" noChangeAspect="1"/>
+            </wp:cNvGraphicFramePr>
+            <a:graphic xmlns:a="http://schemas.openxmlformats.org/drawingml/2006/main">
+              <a:graphicData uri="http://schemas.openxmlformats.org/drawingml/2006/picture">
+                <pic:pic xmlns:pic="http://schemas.openxmlformats.org/drawingml/2006/picture">
+                  <pic:nvPicPr>
+                    <pic:cNvPr id="0" name="Picture 1" descr="C:\Users\Jerry\Desktop\virtualni popotnik.jpg"/>
+                    <pic:cNvPicPr>
+                      <a:picLocks noChangeAspect="1" noChangeArrowheads="1"/>
+                    </pic:cNvPicPr>
+                  </pic:nvPicPr>
+                  <pic:blipFill>
+                    <a:blip r:embed="rId6" cstate="print">
+                      <a:extLst>
+                        <a:ext uri="{28A0092B-C50C-407E-A947-70E740481C1C}">
+                          <a14:useLocalDpi xmlns:a14="http://schemas.microsoft.com/office/drawing/2010/main" val="0"/>
+                        </a:ext>
+                      </a:extLst>
+                    </a:blip>
+                    <a:srcRect/>
+                    <a:stretch>
+                      <a:fillRect/>
+                    </a:stretch>
+                  </pic:blipFill>
+                  <pic:spPr bwMode="auto">
+                    <a:xfrm>
+                      <a:off x="0" y="0"/>
+                      <a:ext cx="7739635" cy="10675917"/>
+                    </a:xfrm>
+                    <a:prstGeom prst="rect">
+                      <a:avLst/>
+                    </a:prstGeom>
+                    <a:noFill/>
+                    <a:ln>
+                      <a:noFill/>
+                    </a:ln>
+                  </pic:spPr>
+                </pic:pic>
+              </a:graphicData>
+            </a:graphic>
+            <wp14:sizeRelH relativeFrom="page">
+              <wp14:pctWidth>0</wp14:pctWidth>
+            </wp14:sizeRelH>
+            <wp14:sizeRelV relativeFrom="page">
+              <wp14:pctHeight>0</wp14:pctHeight>
+            </wp14:sizeRelV>
+          </wp:anchor>
+        </w:drawing>
+      </w:r>
+    </w:p>
+    <w:p>
+      <w:pPr>
+        <w:pStyle w:val="Title"/>
+      </w:pPr>
+    </w:p>
+    <w:p>
+      <w:pPr>
+        <w:pStyle w:val="Title"/>
+      </w:pPr>
+    </w:p>
+    <w:p>
+      <w:pPr>
+        <w:pStyle w:val="Title"/>
+      </w:pPr>
+    </w:p>
+    <w:p>
+      <w:pPr>
+        <w:pStyle w:val="Title"/>
+      </w:pPr>
+    </w:p>
+    <w:p>
+      <w:pPr>
+        <w:pStyle w:val="Title"/>
+      </w:pPr>
+    </w:p>
+    <w:p>
+      <w:pPr>
+        <w:pStyle w:val="Title"/>
+      </w:pPr>
+    </w:p>
+    <w:p>
+      <w:pPr>
+        <w:pStyle w:val="Title"/>
+      </w:pPr>
+      <w:r>
+        <w:rPr>
+          <w:noProof/>
+          <w:lang w:eastAsia="sl-SI"/>
+        </w:rPr>
+        <mc:AlternateContent>
+          <mc:Choice Requires="wps">
+            <w:drawing>
+              <wp:anchor distT="0" distB="0" distL="114300" distR="114300" simplePos="0" relativeHeight="251659264" behindDoc="1" locked="0" layoutInCell="1" allowOverlap="1" wp14:anchorId="02675CB2" wp14:editId="525BC1F3">
+                <wp:simplePos x="0" y="0"/>
+                <wp:positionH relativeFrom="margin">
+                  <wp:align>center</wp:align>
+                </wp:positionH>
+                <wp:positionV relativeFrom="paragraph">
+                  <wp:posOffset>216543</wp:posOffset>
+                </wp:positionV>
+                <wp:extent cx="7066807" cy="1964362"/>
+                <wp:effectExtent l="0" t="0" r="20320" b="17145"/>
+                <wp:wrapNone/>
+                <wp:docPr id="2" name="Rounded Rectangle 2"/>
+                <wp:cNvGraphicFramePr/>
+                <a:graphic xmlns:a="http://schemas.openxmlformats.org/drawingml/2006/main">
+                  <a:graphicData uri="http://schemas.microsoft.com/office/word/2010/wordprocessingShape">
+                    <wps:wsp>
+                      <wps:cNvSpPr/>
+                      <wps:spPr>
+                        <a:xfrm>
+                          <a:off x="0" y="0"/>
+                          <a:ext cx="7066807" cy="1964362"/>
+                        </a:xfrm>
+                        <a:prstGeom prst="roundRect">
+                          <a:avLst/>
+                        </a:prstGeom>
+                        <a:solidFill>
+                          <a:srgbClr val="FFFFFF">
+                            <a:alpha val="76078"/>
+                          </a:srgbClr>
+                        </a:solidFill>
+                      </wps:spPr>
+                      <wps:style>
+                        <a:lnRef idx="2">
+                          <a:schemeClr val="accent1">
+                            <a:shade val="50000"/>
+                          </a:schemeClr>
+                        </a:lnRef>
+                        <a:fillRef idx="1">
+                          <a:schemeClr val="accent1"/>
+                        </a:fillRef>
+                        <a:effectRef idx="0">
+                          <a:schemeClr val="accent1"/>
+                        </a:effectRef>
+                        <a:fontRef idx="minor">
+                          <a:schemeClr val="lt1"/>
+                        </a:fontRef>
+                      </wps:style>
+                      <wps:bodyPr rot="0" spcFirstLastPara="0" vertOverflow="overflow" horzOverflow="overflow" vert="horz" wrap="square" lIns="91440" tIns="45720" rIns="91440" bIns="45720" numCol="1" spcCol="0" rtlCol="0" fromWordArt="0" anchor="ctr" anchorCtr="0" forceAA="0" compatLnSpc="1">
+                        <a:prstTxWarp prst="textNoShape">
+                          <a:avLst/>
+                        </a:prstTxWarp>
+                        <a:noAutofit/>
+                      </wps:bodyPr>
+                    </wps:wsp>
+                  </a:graphicData>
+                </a:graphic>
+                <wp14:sizeRelH relativeFrom="margin">
+                  <wp14:pctWidth>0</wp14:pctWidth>
+                </wp14:sizeRelH>
+                <wp14:sizeRelV relativeFrom="margin">
+                  <wp14:pctHeight>0</wp14:pctHeight>
+                </wp14:sizeRelV>
+              </wp:anchor>
+            </w:drawing>
+          </mc:Choice>
+          <mc:Fallback>
+            <w:pict>
+              <v:roundrect w14:anchorId="0BF0F779" id="Rounded Rectangle 2" o:spid="_x0000_s1026" style="position:absolute;margin-left:0;margin-top:17.05pt;width:556.45pt;height:154.65pt;z-index:-251657216;visibility:visible;mso-wrap-style:square;mso-width-percent:0;mso-height-percent:0;mso-wrap-distance-left:9pt;mso-wrap-distance-top:0;mso-wrap-distance-right:9pt;mso-wrap-distance-bottom:0;mso-position-horizontal:center;mso-position-horizontal-relative:margin;mso-position-vertical:absolute;mso-position-vertical-relative:text;mso-width-percent:0;mso-height-percent:0;mso-width-relative:margin;mso-height-relative:margin;v-text-anchor:middle" arcsize="10923f" o:gfxdata="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" strokecolor="#021730 [1604]" strokeweight="1.25pt">
+                <v:fill opacity="49858f"/>
+                <v:stroke endcap="round"/>
+                <w10:wrap anchorx="margin"/>
+              </v:roundrect>
+            </w:pict>
+          </mc:Fallback>
+        </mc:AlternateContent>
+      </w:r>
+    </w:p>
+    <w:p>
+      <w:pPr>
+        <w:pStyle w:val="Title"/>
+      </w:pPr>
+      <w:r>
         <w:t>Virtualni popotnik</w:t>
       </w:r>
     </w:p>
-    <w:p>
-      <w:r>
-        <w:rPr>
-          <w:b/>
-        </w:rPr>
+    <w:p/>
+    <w:p>
+      <w:pPr>
+        <w:jc w:val="right"/>
+      </w:pPr>
+      <w:r>
+        <w:t>Člani:</w:t>
+      </w:r>
+    </w:p>
+    <w:p>
+      <w:pPr>
+        <w:jc w:val="right"/>
+      </w:pPr>
+      <w:r>
+        <w:t>Grega Vrbančič</w:t>
+      </w:r>
+    </w:p>
+    <w:p>
+      <w:pPr>
+        <w:jc w:val="right"/>
+      </w:pPr>
+      <w:r>
+        <w:t>Jernej Gruber</w:t>
+      </w:r>
+    </w:p>
+    <w:p>
+      <w:pPr>
+        <w:rPr>
+          <w:b/>
+        </w:rPr>
+      </w:pPr>
+      <w:r>
+        <w:rPr>
+          <w:b/>
+        </w:rPr>
+        <w:br w:type="page"/>
+      </w:r>
+    </w:p>
+    <w:p>
+      <w:r>
+        <w:rPr>
+          <w:b/>
+        </w:rPr>
+        <w:lastRenderedPageBreak/>
         <w:t>Naročnik</w:t>
       </w:r>
       <w:r>
@@ -31,9 +262,11 @@
       <w:r>
         <w:t xml:space="preserve">: </w:t>
       </w:r>
+      <w:proofErr w:type="spellStart"/>
       <w:r>
         <w:t>VirtualSoftWares</w:t>
       </w:r>
+      <w:proofErr w:type="spellEnd"/>
     </w:p>
     <w:p>
       <w:r>
@@ -158,7 +391,42 @@
         <w:t xml:space="preserve">: </w:t>
       </w:r>
     </w:p>
-    <w:p/>
+    <w:p>
+      <w:r>
+        <w:t xml:space="preserve">Projekt obsega izdelavo spletne in mobilne aplikacije, ki omogoča uporabniku pregled poti na način virtualne realnosti ali 360° panoram, po slovenskih planinskih poteh ob tem pa nudi podatke o priporočljivi opremljenosti pohodnika, trenutnih razmerah in označi možne nevarnosti na poti in navodila kako jih obiti ali zmanjšati tveganja na določenih delih poti. </w:t>
+      </w:r>
+    </w:p>
+    <w:p>
+      <w:r>
+        <w:t>Mobilna aplikacija prav tako omogoča določenim uporabnikom (vodniki, namenski uporabniki), da na poti celotno pot posnamejo s 360° kamerami in na trenutnih lokacijah dodajajo opozorila o trenutnih razmerah poti.</w:t>
+      </w:r>
+    </w:p>
+    <w:p>
+      <w:r>
+        <w:t xml:space="preserve">Izdelava inteligentnega centra za upravljanje brezpilotnih zračnih plovil, ki so sposobni na določene časovne intervale preleteti in posneti določene manj obiskane poti, z namenom pridobivanja </w:t>
+      </w:r>
+      <w:r>
+        <w:t>trenutnih podatkov. Potrebna bo modifikacija brezpilotnih zračnih plovil z namenom dodajanja senzorjev in kamere.</w:t>
+      </w:r>
+    </w:p>
+    <w:p>
+      <w:r>
+        <w:t>Brezpilotnih zračnih plovil ne bomo sami izdelovali.</w:t>
+      </w:r>
+    </w:p>
+    <w:p>
+      <w:r>
+        <w:t>Zaradi narave brezpilotnih zračnih plovil ob določenih časih zaradi slabega vremena preleti ne bodo mogoči.</w:t>
+      </w:r>
+    </w:p>
+    <w:p>
+      <w:r>
+        <w:rPr>
+          <w:highlight w:val="yellow"/>
+        </w:rPr>
+        <w:t>Dodatne omejitve in česa projekt ne bo vseboval?</w:t>
+      </w:r>
+    </w:p>
     <w:p>
       <w:r>
         <w:rPr>
@@ -212,23 +480,217 @@
         </w:numPr>
       </w:pPr>
       <w:r>
-        <w:t>I</w:t>
-      </w:r>
-      <w:r>
-        <w:t>ntelegentni center za nadzor brezpilotnih zračnih plovil.</w:t>
-      </w:r>
-    </w:p>
-    <w:p>
-      <w:r>
-        <w:t>Napiš še kaj če se ti lubi!</w:t>
+        <w:t>Inteligentni</w:t>
+      </w:r>
+      <w:r>
+        <w:t xml:space="preserve"> center za nadzor brezpilotnih zračnih plovil.</w:t>
+      </w:r>
+    </w:p>
+    <w:p>
+      <w:pPr>
+        <w:rPr>
+          <w:b/>
+        </w:rPr>
+      </w:pPr>
+      <w:r>
+        <w:rPr>
+          <w:b/>
+        </w:rPr>
+        <w:t>Projektne tolerance:</w:t>
+      </w:r>
+    </w:p>
+    <w:p>
+      <w:pPr>
+        <w:rPr>
+          <w:b/>
+        </w:rPr>
+      </w:pPr>
+      <w:r>
+        <w:rPr>
+          <w:b/>
+        </w:rPr>
+        <w:t>Prevzemni kriteriji:</w:t>
+      </w:r>
+    </w:p>
+    <w:p>
+      <w:pPr>
+        <w:rPr>
+          <w:b/>
+        </w:rPr>
+      </w:pPr>
+      <w:r>
+        <w:rPr>
+          <w:b/>
+        </w:rPr>
+        <w:t>Prva identificirana tveganja:</w:t>
       </w:r>
       <w:bookmarkStart w:id="0" w:name="_GoBack"/>
       <w:bookmarkEnd w:id="0"/>
     </w:p>
     <w:p>
       <w:pPr>
+        <w:rPr>
+          <w:b/>
+        </w:rPr>
+      </w:pPr>
+      <w:r>
+        <w:rPr>
+          <w:b/>
+        </w:rPr>
+        <w:lastRenderedPageBreak/>
+        <w:t>Pričakovane koristi izvajalca:</w:t>
+      </w:r>
+    </w:p>
+    <w:p>
+      <w:pPr>
         <w:pStyle w:val="ListParagraph"/>
-      </w:pPr>
+        <w:numPr>
+          <w:ilvl w:val="0"/>
+          <w:numId w:val="3"/>
+        </w:numPr>
+      </w:pPr>
+      <w:r>
+        <w:t>Manj nesreč v gorah.</w:t>
+      </w:r>
+    </w:p>
+    <w:p>
+      <w:pPr>
+        <w:pStyle w:val="ListParagraph"/>
+        <w:numPr>
+          <w:ilvl w:val="0"/>
+          <w:numId w:val="3"/>
+        </w:numPr>
+      </w:pPr>
+      <w:r>
+        <w:t>Boljše pripravljeni pohodniki in gorniki.</w:t>
+      </w:r>
+    </w:p>
+    <w:p>
+      <w:pPr>
+        <w:pStyle w:val="ListParagraph"/>
+        <w:numPr>
+          <w:ilvl w:val="0"/>
+          <w:numId w:val="3"/>
+        </w:numPr>
+      </w:pPr>
+      <w:r>
+        <w:t>Več ljudi v gorah.</w:t>
+      </w:r>
+    </w:p>
+    <w:p>
+      <w:pPr>
+        <w:rPr>
+          <w:b/>
+        </w:rPr>
+      </w:pPr>
+      <w:r>
+        <w:rPr>
+          <w:b/>
+        </w:rPr>
+        <w:t>Potrebne morebitne investicije izvajalca:</w:t>
+      </w:r>
+    </w:p>
+    <w:p>
+      <w:pPr>
+        <w:pStyle w:val="ListParagraph"/>
+        <w:numPr>
+          <w:ilvl w:val="0"/>
+          <w:numId w:val="4"/>
+        </w:numPr>
+        <w:rPr>
+          <w:b/>
+        </w:rPr>
+      </w:pPr>
+      <w:r>
+        <w:rPr>
+          <w:noProof/>
+          <w:lang w:eastAsia="sl-SI"/>
+        </w:rPr>
+        <w:t>Nabava brezpilotnih zračnih plovil.</w:t>
+      </w:r>
+    </w:p>
+    <w:p>
+      <w:pPr>
+        <w:pStyle w:val="ListParagraph"/>
+        <w:numPr>
+          <w:ilvl w:val="0"/>
+          <w:numId w:val="4"/>
+        </w:numPr>
+        <w:rPr>
+          <w:b/>
+        </w:rPr>
+      </w:pPr>
+      <w:r>
+        <w:rPr>
+          <w:noProof/>
+          <w:lang w:eastAsia="sl-SI"/>
+        </w:rPr>
+        <w:t>Nabava senzorjev in 360° kamer.</w:t>
+      </w:r>
+    </w:p>
+    <w:p>
+      <w:pPr>
+        <w:pStyle w:val="ListParagraph"/>
+        <w:numPr>
+          <w:ilvl w:val="0"/>
+          <w:numId w:val="4"/>
+        </w:numPr>
+        <w:rPr>
+          <w:b/>
+        </w:rPr>
+      </w:pPr>
+      <w:r>
+        <w:rPr>
+          <w:noProof/>
+          <w:lang w:eastAsia="sl-SI"/>
+        </w:rPr>
+        <w:t>Nadgradnja računalniških sistemov zveze za podporo novim funkcionalnostim.</w:t>
+      </w:r>
+    </w:p>
+    <w:p>
+      <w:pPr>
+        <w:rPr>
+          <w:b/>
+        </w:rPr>
+      </w:pPr>
+      <w:r>
+        <w:rPr>
+          <w:b/>
+        </w:rPr>
+        <w:t>Okvirno določena ekonomska vrednost projekta in načini plačila:</w:t>
+      </w:r>
+    </w:p>
+    <w:p>
+      <w:pPr>
+        <w:rPr>
+          <w:b/>
+        </w:rPr>
+      </w:pPr>
+      <w:r>
+        <w:rPr>
+          <w:b/>
+        </w:rPr>
+        <w:t>Okvirno določen časovni vidik projekta:</w:t>
+      </w:r>
+    </w:p>
+    <w:p>
+      <w:r>
+        <w:t xml:space="preserve">Sama izdelava programskih komponent in aplikacij bo predvideno trajala </w:t>
+      </w:r>
+      <w:r>
+        <w:t>7 mesecev</w:t>
+      </w:r>
+      <w:r>
+        <w:t xml:space="preserve">, vključno z izgradnjo inteligentnega sistema za upravljanje brezpilotnih zračnih plovil in modificirane le teh. Testiranje in odpravljanje napak sistema </w:t>
+      </w:r>
+      <w:r>
+        <w:t xml:space="preserve">pa okoli 2 meseca ter vpeljava in izobraževanje uporabnikov še dodatni mesec. </w:t>
+      </w:r>
+    </w:p>
+    <w:p>
+      <w:r>
+        <w:t>Skupno  okoli 11 mesecev.</w:t>
+      </w:r>
     </w:p>
     <w:sectPr>
       <w:pgSz w:w="11906" w:h="16838"/>
@@ -468,11 +930,243 @@
       </w:rPr>
     </w:lvl>
   </w:abstractNum>
+  <w:abstractNum w:abstractNumId="2">
+    <w:nsid w:val="55B00838"/>
+    <w:multiLevelType w:val="hybridMultilevel"/>
+    <w:tmpl w:val="E2C40330"/>
+    <w:lvl w:ilvl="0" w:tplc="04240001">
+      <w:start w:val="1"/>
+      <w:numFmt w:val="bullet"/>
+      <w:lvlText w:val=""/>
+      <w:lvlJc w:val="left"/>
+      <w:pPr>
+        <w:ind w:left="720" w:hanging="360"/>
+      </w:pPr>
+      <w:rPr>
+        <w:rFonts w:ascii="Symbol" w:hAnsi="Symbol" w:hint="default"/>
+      </w:rPr>
+    </w:lvl>
+    <w:lvl w:ilvl="1" w:tplc="04240003" w:tentative="1">
+      <w:start w:val="1"/>
+      <w:numFmt w:val="bullet"/>
+      <w:lvlText w:val="o"/>
+      <w:lvlJc w:val="left"/>
+      <w:pPr>
+        <w:ind w:left="1440" w:hanging="360"/>
+      </w:pPr>
+      <w:rPr>
+        <w:rFonts w:ascii="Courier New" w:hAnsi="Courier New" w:cs="Courier New" w:hint="default"/>
+      </w:rPr>
+    </w:lvl>
+    <w:lvl w:ilvl="2" w:tplc="04240005" w:tentative="1">
+      <w:start w:val="1"/>
+      <w:numFmt w:val="bullet"/>
+      <w:lvlText w:val=""/>
+      <w:lvlJc w:val="left"/>
+      <w:pPr>
+        <w:ind w:left="2160" w:hanging="360"/>
+      </w:pPr>
+      <w:rPr>
+        <w:rFonts w:ascii="Wingdings" w:hAnsi="Wingdings" w:hint="default"/>
+      </w:rPr>
+    </w:lvl>
+    <w:lvl w:ilvl="3" w:tplc="04240001" w:tentative="1">
+      <w:start w:val="1"/>
+      <w:numFmt w:val="bullet"/>
+      <w:lvlText w:val=""/>
+      <w:lvlJc w:val="left"/>
+      <w:pPr>
+        <w:ind w:left="2880" w:hanging="360"/>
+      </w:pPr>
+      <w:rPr>
+        <w:rFonts w:ascii="Symbol" w:hAnsi="Symbol" w:hint="default"/>
+      </w:rPr>
+    </w:lvl>
+    <w:lvl w:ilvl="4" w:tplc="04240003" w:tentative="1">
+      <w:start w:val="1"/>
+      <w:numFmt w:val="bullet"/>
+      <w:lvlText w:val="o"/>
+      <w:lvlJc w:val="left"/>
+      <w:pPr>
+        <w:ind w:left="3600" w:hanging="360"/>
+      </w:pPr>
+      <w:rPr>
+        <w:rFonts w:ascii="Courier New" w:hAnsi="Courier New" w:cs="Courier New" w:hint="default"/>
+      </w:rPr>
+    </w:lvl>
+    <w:lvl w:ilvl="5" w:tplc="04240005" w:tentative="1">
+      <w:start w:val="1"/>
+      <w:numFmt w:val="bullet"/>
+      <w:lvlText w:val=""/>
+      <w:lvlJc w:val="left"/>
+      <w:pPr>
+        <w:ind w:left="4320" w:hanging="360"/>
+      </w:pPr>
+      <w:rPr>
+        <w:rFonts w:ascii="Wingdings" w:hAnsi="Wingdings" w:hint="default"/>
+      </w:rPr>
+    </w:lvl>
+    <w:lvl w:ilvl="6" w:tplc="04240001" w:tentative="1">
+      <w:start w:val="1"/>
+      <w:numFmt w:val="bullet"/>
+      <w:lvlText w:val=""/>
+      <w:lvlJc w:val="left"/>
+      <w:pPr>
+        <w:ind w:left="5040" w:hanging="360"/>
+      </w:pPr>
+      <w:rPr>
+        <w:rFonts w:ascii="Symbol" w:hAnsi="Symbol" w:hint="default"/>
+      </w:rPr>
+    </w:lvl>
+    <w:lvl w:ilvl="7" w:tplc="04240003" w:tentative="1">
+      <w:start w:val="1"/>
+      <w:numFmt w:val="bullet"/>
+      <w:lvlText w:val="o"/>
+      <w:lvlJc w:val="left"/>
+      <w:pPr>
+        <w:ind w:left="5760" w:hanging="360"/>
+      </w:pPr>
+      <w:rPr>
+        <w:rFonts w:ascii="Courier New" w:hAnsi="Courier New" w:cs="Courier New" w:hint="default"/>
+      </w:rPr>
+    </w:lvl>
+    <w:lvl w:ilvl="8" w:tplc="04240005" w:tentative="1">
+      <w:start w:val="1"/>
+      <w:numFmt w:val="bullet"/>
+      <w:lvlText w:val=""/>
+      <w:lvlJc w:val="left"/>
+      <w:pPr>
+        <w:ind w:left="6480" w:hanging="360"/>
+      </w:pPr>
+      <w:rPr>
+        <w:rFonts w:ascii="Wingdings" w:hAnsi="Wingdings" w:hint="default"/>
+      </w:rPr>
+    </w:lvl>
+  </w:abstractNum>
+  <w:abstractNum w:abstractNumId="3">
+    <w:nsid w:val="7BE668EA"/>
+    <w:multiLevelType w:val="hybridMultilevel"/>
+    <w:tmpl w:val="366E6F8E"/>
+    <w:lvl w:ilvl="0" w:tplc="04240001">
+      <w:start w:val="1"/>
+      <w:numFmt w:val="bullet"/>
+      <w:lvlText w:val=""/>
+      <w:lvlJc w:val="left"/>
+      <w:pPr>
+        <w:ind w:left="720" w:hanging="360"/>
+      </w:pPr>
+      <w:rPr>
+        <w:rFonts w:ascii="Symbol" w:hAnsi="Symbol" w:hint="default"/>
+      </w:rPr>
+    </w:lvl>
+    <w:lvl w:ilvl="1" w:tplc="04240003" w:tentative="1">
+      <w:start w:val="1"/>
+      <w:numFmt w:val="bullet"/>
+      <w:lvlText w:val="o"/>
+      <w:lvlJc w:val="left"/>
+      <w:pPr>
+        <w:ind w:left="1440" w:hanging="360"/>
+      </w:pPr>
+      <w:rPr>
+        <w:rFonts w:ascii="Courier New" w:hAnsi="Courier New" w:cs="Courier New" w:hint="default"/>
+      </w:rPr>
+    </w:lvl>
+    <w:lvl w:ilvl="2" w:tplc="04240005" w:tentative="1">
+      <w:start w:val="1"/>
+      <w:numFmt w:val="bullet"/>
+      <w:lvlText w:val=""/>
+      <w:lvlJc w:val="left"/>
+      <w:pPr>
+        <w:ind w:left="2160" w:hanging="360"/>
+      </w:pPr>
+      <w:rPr>
+        <w:rFonts w:ascii="Wingdings" w:hAnsi="Wingdings" w:hint="default"/>
+      </w:rPr>
+    </w:lvl>
+    <w:lvl w:ilvl="3" w:tplc="04240001" w:tentative="1">
+      <w:start w:val="1"/>
+      <w:numFmt w:val="bullet"/>
+      <w:lvlText w:val=""/>
+      <w:lvlJc w:val="left"/>
+      <w:pPr>
+        <w:ind w:left="2880" w:hanging="360"/>
+      </w:pPr>
+      <w:rPr>
+        <w:rFonts w:ascii="Symbol" w:hAnsi="Symbol" w:hint="default"/>
+      </w:rPr>
+    </w:lvl>
+    <w:lvl w:ilvl="4" w:tplc="04240003" w:tentative="1">
+      <w:start w:val="1"/>
+      <w:numFmt w:val="bullet"/>
+      <w:lvlText w:val="o"/>
+      <w:lvlJc w:val="left"/>
+      <w:pPr>
+        <w:ind w:left="3600" w:hanging="360"/>
+      </w:pPr>
+      <w:rPr>
+        <w:rFonts w:ascii="Courier New" w:hAnsi="Courier New" w:cs="Courier New" w:hint="default"/>
+      </w:rPr>
+    </w:lvl>
+    <w:lvl w:ilvl="5" w:tplc="04240005" w:tentative="1">
+      <w:start w:val="1"/>
+      <w:numFmt w:val="bullet"/>
+      <w:lvlText w:val=""/>
+      <w:lvlJc w:val="left"/>
+      <w:pPr>
+        <w:ind w:left="4320" w:hanging="360"/>
+      </w:pPr>
+      <w:rPr>
+        <w:rFonts w:ascii="Wingdings" w:hAnsi="Wingdings" w:hint="default"/>
+      </w:rPr>
+    </w:lvl>
+    <w:lvl w:ilvl="6" w:tplc="04240001" w:tentative="1">
+      <w:start w:val="1"/>
+      <w:numFmt w:val="bullet"/>
+      <w:lvlText w:val=""/>
+      <w:lvlJc w:val="left"/>
+      <w:pPr>
+        <w:ind w:left="5040" w:hanging="360"/>
+      </w:pPr>
+      <w:rPr>
+        <w:rFonts w:ascii="Symbol" w:hAnsi="Symbol" w:hint="default"/>
+      </w:rPr>
+    </w:lvl>
+    <w:lvl w:ilvl="7" w:tplc="04240003" w:tentative="1">
+      <w:start w:val="1"/>
+      <w:numFmt w:val="bullet"/>
+      <w:lvlText w:val="o"/>
+      <w:lvlJc w:val="left"/>
+      <w:pPr>
+        <w:ind w:left="5760" w:hanging="360"/>
+      </w:pPr>
+      <w:rPr>
+        <w:rFonts w:ascii="Courier New" w:hAnsi="Courier New" w:cs="Courier New" w:hint="default"/>
+      </w:rPr>
+    </w:lvl>
+    <w:lvl w:ilvl="8" w:tplc="04240005" w:tentative="1">
+      <w:start w:val="1"/>
+      <w:numFmt w:val="bullet"/>
+      <w:lvlText w:val=""/>
+      <w:lvlJc w:val="left"/>
+      <w:pPr>
+        <w:ind w:left="6480" w:hanging="360"/>
+      </w:pPr>
+      <w:rPr>
+        <w:rFonts w:ascii="Wingdings" w:hAnsi="Wingdings" w:hint="default"/>
+      </w:rPr>
+    </w:lvl>
+  </w:abstractNum>
   <w:num w:numId="1">
     <w:abstractNumId w:val="1"/>
   </w:num>
   <w:num w:numId="2">
     <w:abstractNumId w:val="0"/>
+  </w:num>
+  <w:num w:numId="3">
+    <w:abstractNumId w:val="3"/>
+  </w:num>
+  <w:num w:numId="4">
+    <w:abstractNumId w:val="2"/>
   </w:num>
 </w:numbering>
 </file>
@@ -947,9 +1641,9 @@
 </file>
 
 <file path=word/theme/theme1.xml><?xml version="1.0" encoding="utf-8"?>
-<a:theme xmlns:a="http://schemas.openxmlformats.org/drawingml/2006/main" name="Office Theme">
+<a:theme xmlns:a="http://schemas.openxmlformats.org/drawingml/2006/main" name="Slice">
   <a:themeElements>
-    <a:clrScheme name="Office">
+    <a:clrScheme name="Slice">
       <a:dk1>
         <a:sysClr val="windowText" lastClr="5C5C5C"/>
       </a:dk1>
@@ -957,83 +1651,48 @@
         <a:sysClr val="window" lastClr="FFFFFF"/>
       </a:lt1>
       <a:dk2>
-        <a:srgbClr val="44546A"/>
+        <a:srgbClr val="146194"/>
       </a:dk2>
       <a:lt2>
-        <a:srgbClr val="E7E6E6"/>
+        <a:srgbClr val="76DBF4"/>
       </a:lt2>
       <a:accent1>
-        <a:srgbClr val="5B9BD5"/>
+        <a:srgbClr val="052F61"/>
       </a:accent1>
       <a:accent2>
-        <a:srgbClr val="ED7D31"/>
+        <a:srgbClr val="A50E82"/>
       </a:accent2>
       <a:accent3>
-        <a:srgbClr val="A5A5A5"/>
+        <a:srgbClr val="14967C"/>
       </a:accent3>
       <a:accent4>
-        <a:srgbClr val="FFC000"/>
+        <a:srgbClr val="6A9E1F"/>
       </a:accent4>
       <a:accent5>
-        <a:srgbClr val="4472C4"/>
+        <a:srgbClr val="E87D37"/>
       </a:accent5>
       <a:accent6>
-        <a:srgbClr val="70AD47"/>
+        <a:srgbClr val="C62324"/>
       </a:accent6>
       <a:hlink>
-        <a:srgbClr val="0563C1"/>
+        <a:srgbClr val="0D2E46"/>
       </a:hlink>
       <a:folHlink>
-        <a:srgbClr val="954F72"/>
+        <a:srgbClr val="356A95"/>
       </a:folHlink>
     </a:clrScheme>
-    <a:fontScheme name="Office">
+    <a:fontScheme name="Slice">
       <a:majorFont>
-        <a:latin typeface="Calibri Light" panose="020F0302020204030204"/>
+        <a:latin typeface="Century Gothic" panose="020B0502020202020204"/>
         <a:ea typeface=""/>
         <a:cs typeface=""/>
-        <a:font script="Jpan" typeface="ＭＳ ゴシック"/>
-        <a:font script="Hang" typeface="맑은 고딕"/>
-        <a:font script="Hans" typeface="宋体"/>
-        <a:font script="Hant" typeface="新細明體"/>
-        <a:font script="Arab" typeface="Times New Roman"/>
-        <a:font script="Hebr" typeface="Times New Roman"/>
-        <a:font script="Thai" typeface="Angsana New"/>
-        <a:font script="Ethi" typeface="Nyala"/>
-        <a:font script="Beng" typeface="Vrinda"/>
-        <a:font script="Gujr" typeface="Shruti"/>
-        <a:font script="Khmr" typeface="MoolBoran"/>
-        <a:font script="Knda" typeface="Tunga"/>
-        <a:font script="Guru" typeface="Raavi"/>
-        <a:font script="Cans" typeface="Euphemia"/>
-        <a:font script="Cher" typeface="Plantagenet Cherokee"/>
-        <a:font script="Yiii" typeface="Microsoft Yi Baiti"/>
-        <a:font script="Tibt" typeface="Microsoft Himalaya"/>
-        <a:font script="Thaa" typeface="MV Boli"/>
-        <a:font script="Deva" typeface="Mangal"/>
-        <a:font script="Telu" typeface="Gautami"/>
-        <a:font script="Taml" typeface="Latha"/>
-        <a:font script="Syrc" typeface="Estrangelo Edessa"/>
-        <a:font script="Orya" typeface="Kalinga"/>
-        <a:font script="Mlym" typeface="Kartika"/>
-        <a:font script="Laoo" typeface="DokChampa"/>
-        <a:font script="Sinh" typeface="Iskoola Pota"/>
-        <a:font script="Mong" typeface="Mongolian Baiti"/>
-        <a:font script="Viet" typeface="Times New Roman"/>
-        <a:font script="Uigh" typeface="Microsoft Uighur"/>
-        <a:font script="Geor" typeface="Sylfaen"/>
-      </a:majorFont>
-      <a:minorFont>
-        <a:latin typeface="Calibri" panose="020F0502020204030204"/>
-        <a:ea typeface=""/>
-        <a:cs typeface=""/>
-        <a:font script="Jpan" typeface="ＭＳ 明朝"/>
-        <a:font script="Hang" typeface="맑은 고딕"/>
-        <a:font script="Hans" typeface="宋体"/>
-        <a:font script="Hant" typeface="新細明體"/>
-        <a:font script="Arab" typeface="Arial"/>
-        <a:font script="Hebr" typeface="Arial"/>
-        <a:font script="Thai" typeface="Cordia New"/>
+        <a:font script="Jpan" typeface="メイリオ"/>
+        <a:font script="Hang" typeface="HY중고딕"/>
+        <a:font script="Hans" typeface="幼圆"/>
+        <a:font script="Hant" typeface="微軟正黑體"/>
+        <a:font script="Arab" typeface="Tahoma"/>
+        <a:font script="Hebr" typeface="Gisha"/>
+        <a:font script="Thai" typeface="DilleniaUPC"/>
         <a:font script="Ethi" typeface="Nyala"/>
         <a:font script="Beng" typeface="Vrinda"/>
         <a:font script="Gujr" typeface="Shruti"/>
@@ -1054,12 +1713,47 @@
         <a:font script="Laoo" typeface="DokChampa"/>
         <a:font script="Sinh" typeface="Iskoola Pota"/>
         <a:font script="Mong" typeface="Mongolian Baiti"/>
-        <a:font script="Viet" typeface="Arial"/>
+        <a:font script="Viet" typeface="Tahoma"/>
+        <a:font script="Uigh" typeface="Microsoft Uighur"/>
+        <a:font script="Geor" typeface="Sylfaen"/>
+      </a:majorFont>
+      <a:minorFont>
+        <a:latin typeface="Century Gothic" panose="020B0502020202020204"/>
+        <a:ea typeface=""/>
+        <a:cs typeface=""/>
+        <a:font script="Jpan" typeface="メイリオ"/>
+        <a:font script="Hang" typeface="HY중고딕"/>
+        <a:font script="Hans" typeface="幼圆"/>
+        <a:font script="Hant" typeface="微軟正黑體"/>
+        <a:font script="Arab" typeface="Tahoma"/>
+        <a:font script="Hebr" typeface="Gisha"/>
+        <a:font script="Thai" typeface="DilleniaUPC"/>
+        <a:font script="Ethi" typeface="Nyala"/>
+        <a:font script="Beng" typeface="Vrinda"/>
+        <a:font script="Gujr" typeface="Shruti"/>
+        <a:font script="Khmr" typeface="DaunPenh"/>
+        <a:font script="Knda" typeface="Tunga"/>
+        <a:font script="Guru" typeface="Raavi"/>
+        <a:font script="Cans" typeface="Euphemia"/>
+        <a:font script="Cher" typeface="Plantagenet Cherokee"/>
+        <a:font script="Yiii" typeface="Microsoft Yi Baiti"/>
+        <a:font script="Tibt" typeface="Microsoft Himalaya"/>
+        <a:font script="Thaa" typeface="MV Boli"/>
+        <a:font script="Deva" typeface="Mangal"/>
+        <a:font script="Telu" typeface="Gautami"/>
+        <a:font script="Taml" typeface="Latha"/>
+        <a:font script="Syrc" typeface="Estrangelo Edessa"/>
+        <a:font script="Orya" typeface="Kalinga"/>
+        <a:font script="Mlym" typeface="Kartika"/>
+        <a:font script="Laoo" typeface="DokChampa"/>
+        <a:font script="Sinh" typeface="Iskoola Pota"/>
+        <a:font script="Mong" typeface="Mongolian Baiti"/>
+        <a:font script="Viet" typeface="Tahoma"/>
         <a:font script="Uigh" typeface="Microsoft Uighur"/>
         <a:font script="Geor" typeface="Sylfaen"/>
       </a:minorFont>
     </a:fontScheme>
-    <a:fmtScheme name="Office">
+    <a:fmtScheme name="Slice">
       <a:fillStyleLst>
         <a:solidFill>
           <a:schemeClr val="phClr"/>
@@ -1068,23 +1762,16 @@
           <a:gsLst>
             <a:gs pos="0">
               <a:schemeClr val="phClr">
+                <a:tint val="62000"/>
+                <a:hueMod val="94000"/>
+                <a:satMod val="140000"/>
                 <a:lumMod val="110000"/>
-                <a:satMod val="105000"/>
-                <a:tint val="67000"/>
-              </a:schemeClr>
-            </a:gs>
-            <a:gs pos="50000">
-              <a:schemeClr val="phClr">
-                <a:lumMod val="105000"/>
-                <a:satMod val="103000"/>
-                <a:tint val="73000"/>
               </a:schemeClr>
             </a:gs>
             <a:gs pos="100000">
               <a:schemeClr val="phClr">
-                <a:lumMod val="105000"/>
-                <a:satMod val="109000"/>
-                <a:tint val="81000"/>
+                <a:tint val="84000"/>
+                <a:satMod val="160000"/>
               </a:schemeClr>
             </a:gs>
           </a:gsLst>
@@ -1094,23 +1781,16 @@
           <a:gsLst>
             <a:gs pos="0">
               <a:schemeClr val="phClr">
-                <a:satMod val="103000"/>
-                <a:lumMod val="102000"/>
-                <a:tint val="94000"/>
-              </a:schemeClr>
-            </a:gs>
-            <a:gs pos="50000">
-              <a:schemeClr val="phClr">
-                <a:satMod val="110000"/>
-                <a:lumMod val="100000"/>
-                <a:shade val="100000"/>
+                <a:tint val="98000"/>
+                <a:hueMod val="94000"/>
+                <a:satMod val="130000"/>
+                <a:lumMod val="128000"/>
               </a:schemeClr>
             </a:gs>
             <a:gs pos="100000">
               <a:schemeClr val="phClr">
-                <a:lumMod val="99000"/>
-                <a:satMod val="120000"/>
-                <a:shade val="78000"/>
+                <a:shade val="94000"/>
+                <a:lumMod val="88000"/>
               </a:schemeClr>
             </a:gs>
           </a:gsLst>
@@ -1118,26 +1798,29 @@
         </a:gradFill>
       </a:fillStyleLst>
       <a:lnStyleLst>
-        <a:ln w="6350" cap="flat" cmpd="sng" algn="ctr">
+        <a:ln w="9525" cap="rnd" cmpd="sng" algn="ctr">
+          <a:solidFill>
+            <a:schemeClr val="phClr">
+              <a:tint val="76000"/>
+              <a:alpha val="60000"/>
+              <a:hueMod val="94000"/>
+            </a:schemeClr>
+          </a:solidFill>
+          <a:prstDash val="solid"/>
+        </a:ln>
+        <a:ln w="15875" cap="rnd" cmpd="sng" algn="ctr">
+          <a:solidFill>
+            <a:schemeClr val="phClr">
+              <a:hueMod val="94000"/>
+            </a:schemeClr>
+          </a:solidFill>
+          <a:prstDash val="solid"/>
+        </a:ln>
+        <a:ln w="28575" cap="rnd" cmpd="sng" algn="ctr">
           <a:solidFill>
             <a:schemeClr val="phClr"/>
           </a:solidFill>
           <a:prstDash val="solid"/>
-          <a:miter lim="800000"/>
-        </a:ln>
-        <a:ln w="12700" cap="flat" cmpd="sng" algn="ctr">
-          <a:solidFill>
-            <a:schemeClr val="phClr"/>
-          </a:solidFill>
-          <a:prstDash val="solid"/>
-          <a:miter lim="800000"/>
-        </a:ln>
-        <a:ln w="19050" cap="flat" cmpd="sng" algn="ctr">
-          <a:solidFill>
-            <a:schemeClr val="phClr"/>
-          </a:solidFill>
-          <a:prstDash val="solid"/>
-          <a:miter lim="800000"/>
         </a:ln>
       </a:lnStyleLst>
       <a:effectStyleLst>
@@ -1145,54 +1828,78 @@
           <a:effectLst/>
         </a:effectStyle>
         <a:effectStyle>
-          <a:effectLst/>
+          <a:effectLst>
+            <a:innerShdw blurRad="25400" dist="12700" dir="13500000">
+              <a:srgbClr val="000000">
+                <a:alpha val="45000"/>
+              </a:srgbClr>
+            </a:innerShdw>
+          </a:effectLst>
         </a:effectStyle>
         <a:effectStyle>
           <a:effectLst>
-            <a:outerShdw blurRad="57150" dist="19050" dir="5400000" algn="ctr" rotWithShape="0">
+            <a:outerShdw blurRad="50800" dist="38100" dir="5400000" rotWithShape="0">
               <a:srgbClr val="000000">
-                <a:alpha val="63000"/>
+                <a:alpha val="46000"/>
               </a:srgbClr>
             </a:outerShdw>
           </a:effectLst>
+          <a:scene3d>
+            <a:camera prst="orthographicFront">
+              <a:rot lat="0" lon="0" rev="0"/>
+            </a:camera>
+            <a:lightRig rig="threePt" dir="t"/>
+          </a:scene3d>
+          <a:sp3d prstMaterial="plastic">
+            <a:bevelT w="25400" h="25400"/>
+          </a:sp3d>
         </a:effectStyle>
       </a:effectStyleLst>
       <a:bgFillStyleLst>
         <a:solidFill>
           <a:schemeClr val="phClr"/>
         </a:solidFill>
-        <a:solidFill>
-          <a:schemeClr val="phClr">
-            <a:tint val="95000"/>
-            <a:satMod val="170000"/>
-          </a:schemeClr>
-        </a:solidFill>
+        <a:gradFill rotWithShape="1">
+          <a:gsLst>
+            <a:gs pos="10000">
+              <a:schemeClr val="phClr">
+                <a:tint val="97000"/>
+                <a:hueMod val="92000"/>
+                <a:satMod val="169000"/>
+                <a:lumMod val="164000"/>
+              </a:schemeClr>
+            </a:gs>
+            <a:gs pos="100000">
+              <a:schemeClr val="phClr">
+                <a:shade val="96000"/>
+                <a:satMod val="120000"/>
+                <a:lumMod val="90000"/>
+              </a:schemeClr>
+            </a:gs>
+          </a:gsLst>
+          <a:lin ang="6120000" scaled="1"/>
+        </a:gradFill>
         <a:gradFill rotWithShape="1">
           <a:gsLst>
             <a:gs pos="0">
               <a:schemeClr val="phClr">
-                <a:tint val="93000"/>
-                <a:satMod val="150000"/>
-                <a:shade val="98000"/>
-                <a:lumMod val="102000"/>
-              </a:schemeClr>
-            </a:gs>
-            <a:gs pos="50000">
-              <a:schemeClr val="phClr">
-                <a:tint val="98000"/>
-                <a:satMod val="130000"/>
-                <a:shade val="90000"/>
-                <a:lumMod val="103000"/>
+                <a:tint val="97000"/>
+                <a:hueMod val="92000"/>
+                <a:satMod val="169000"/>
+                <a:lumMod val="164000"/>
               </a:schemeClr>
             </a:gs>
             <a:gs pos="100000">
               <a:schemeClr val="phClr">
-                <a:shade val="63000"/>
+                <a:shade val="96000"/>
                 <a:satMod val="120000"/>
+                <a:lumMod val="90000"/>
               </a:schemeClr>
             </a:gs>
           </a:gsLst>
-          <a:lin ang="5400000" scaled="0"/>
+          <a:path path="circle">
+            <a:fillToRect b="100000"/>
+          </a:path>
         </a:gradFill>
       </a:bgFillStyleLst>
     </a:fmtScheme>
@@ -1201,8 +1908,20 @@
   <a:extraClrSchemeLst/>
   <a:extLst>
     <a:ext uri="{05A4C25C-085E-4340-85A3-A5531E510DB2}">
-      <thm15:themeFamily xmlns:thm15="http://schemas.microsoft.com/office/thememl/2012/main" name="Office Theme" id="{62F939B6-93AF-4DB8-9C6B-D6C7DFDC589F}" vid="{4A3C46E8-61CC-4603-A589-7422A47A8E4A}"/>
+      <thm15:themeFamily xmlns:thm15="http://schemas.microsoft.com/office/thememl/2012/main" name="Slice" id="{0507925B-6AC9-4358-8E18-C330545D08F8}" vid="{13FEC7C6-62A9-40C4-99D2-581AACACAA2F}"/>
     </a:ext>
   </a:extLst>
 </a:theme>
+</file>
+
+<file path=customXml/item1.xml><?xml version="1.0" encoding="utf-8"?>
+<b:Sources xmlns:b="http://schemas.openxmlformats.org/officeDocument/2006/bibliography" xmlns="http://schemas.openxmlformats.org/officeDocument/2006/bibliography" SelectedStyle="\APASixthEditionOfficeOnline.xsl" StyleName="APA" Version="6"/>
+</file>
+
+<file path=customXml/itemProps1.xml><?xml version="1.0" encoding="utf-8"?>
+<ds:datastoreItem xmlns:ds="http://schemas.openxmlformats.org/officeDocument/2006/customXml" ds:itemID="{F0E60042-DE68-4517-969C-1B507E6FC2F5}">
+  <ds:schemaRefs>
+    <ds:schemaRef ds:uri="http://schemas.openxmlformats.org/officeDocument/2006/bibliography"/>
+  </ds:schemaRefs>
+</ds:datastoreItem>
 </file>
</xml_diff>